<commit_message>
correzione svista e creazione pdf finale, pronto per la consegna
</commit_message>
<xml_diff>
--- a/DocumentoRequisiti/D1_T33.docx
+++ b/DocumentoRequisiti/D1_T33.docx
@@ -13915,7 +13915,7 @@
   <w:abstractNum w:abstractNumId="5" w15:restartNumberingAfterBreak="0">
     <w:nsid w:val="12CB1B65"/>
     <w:multiLevelType w:val="hybridMultilevel"/>
-    <w:tmpl w:val="C28AB824"/>
+    <w:tmpl w:val="157EFF50"/>
     <w:lvl w:ilvl="0" w:tplc="0410000F">
       <w:start w:val="2"/>
       <w:numFmt w:val="decimal"/>
@@ -13928,14 +13928,17 @@
         <w:rFonts w:hint="default"/>
       </w:rPr>
     </w:lvl>
-    <w:lvl w:ilvl="1" w:tplc="04100019">
-      <w:start w:val="1"/>
-      <w:numFmt w:val="lowerLetter"/>
-      <w:lvlText w:val="%2."/>
-      <w:lvlJc w:val="left"/>
-      <w:pPr>
-        <w:ind w:left="1440" w:hanging="360"/>
-      </w:pPr>
+    <w:lvl w:ilvl="1" w:tplc="04100003">
+      <w:start w:val="1"/>
+      <w:numFmt w:val="bullet"/>
+      <w:lvlText w:val="o"/>
+      <w:lvlJc w:val="left"/>
+      <w:pPr>
+        <w:ind w:left="720" w:hanging="360"/>
+      </w:pPr>
+      <w:rPr>
+        <w:rFonts w:ascii="Courier New" w:hAnsi="Courier New" w:cs="Courier New" w:hint="default"/>
+      </w:rPr>
     </w:lvl>
     <w:lvl w:ilvl="2" w:tplc="0410001B" w:tentative="1">
       <w:start w:val="1"/>
@@ -17954,6 +17957,7 @@
     <w:rsid w:val="003B1D12"/>
     <w:rsid w:val="006A0128"/>
     <w:rsid w:val="006C61F7"/>
+    <w:rsid w:val="006F1346"/>
     <w:rsid w:val="008616AE"/>
     <w:rsid w:val="008973C1"/>
     <w:rsid w:val="008D7E8B"/>

</xml_diff>

<commit_message>
modifica svista, documento pronto
</commit_message>
<xml_diff>
--- a/DocumentoRequisiti/D1_T33.docx
+++ b/DocumentoRequisiti/D1_T33.docx
@@ -9974,7 +9974,7 @@
           <w:sz w:val="24"/>
           <w:szCs w:val="24"/>
         </w:rPr>
-        <w:t xml:space="preserve">) di aggiungersi nella lista di studenti interessati a svolgere il </w:t>
+        <w:t xml:space="preserve">) di aggiungersi nella lista di studenti </w:t>
       </w:r>
       <w:r>
         <w:rPr>
@@ -9987,13 +9987,13 @@
           <w:lang w:val="en-GB"/>
         </w:rPr>
         <w:drawing>
-          <wp:anchor distT="0" distB="0" distL="114300" distR="114300" simplePos="0" relativeHeight="251676672" behindDoc="0" locked="0" layoutInCell="1" allowOverlap="1" wp14:anchorId="54F89E81" wp14:editId="486A9BA7">
+          <wp:anchor distT="0" distB="0" distL="114300" distR="114300" simplePos="0" relativeHeight="251676672" behindDoc="0" locked="0" layoutInCell="1" allowOverlap="1" wp14:anchorId="54F89E81" wp14:editId="3BDF4858">
             <wp:simplePos x="0" y="0"/>
             <wp:positionH relativeFrom="column">
               <wp:posOffset>282575</wp:posOffset>
             </wp:positionH>
             <wp:positionV relativeFrom="paragraph">
-              <wp:posOffset>476411</wp:posOffset>
+              <wp:posOffset>588340</wp:posOffset>
             </wp:positionV>
             <wp:extent cx="5831840" cy="3646170"/>
             <wp:effectExtent l="0" t="0" r="0" b="0"/>
@@ -10060,7 +10060,7 @@
           <w:sz w:val="24"/>
           <w:szCs w:val="24"/>
         </w:rPr>
-        <w:t>lavoro e (</w:t>
+        <w:t>interessati a svolgere il lavoro e (</w:t>
       </w:r>
       <w:r>
         <w:rPr>
@@ -17953,6 +17953,7 @@
     <w:rsid w:val="0008769E"/>
     <w:rsid w:val="000D3155"/>
     <w:rsid w:val="00200FEE"/>
+    <w:rsid w:val="00346494"/>
     <w:rsid w:val="003610C3"/>
     <w:rsid w:val="003B1D12"/>
     <w:rsid w:val="006A0128"/>

</xml_diff>